<commit_message>
Added install steps for WIndows
</commit_message>
<xml_diff>
--- a/GHC_Handout.docx
+++ b/GHC_Handout.docx
@@ -3074,16 +3074,7 @@
           <w:rFonts w:ascii="Arial" w:hAnsi="Arial" w:cs="Arial"/>
           <w:b/>
         </w:rPr>
-        <w:t xml:space="preserve">refer Test_Dataset.csv, </w:t>
-      </w:r>
-      <w:bookmarkStart w:id="0" w:name="_GoBack"/>
-      <w:bookmarkEnd w:id="0"/>
-      <w:r>
-        <w:rPr>
-          <w:rFonts w:ascii="Arial" w:hAnsi="Arial" w:cs="Arial"/>
-          <w:b/>
-        </w:rPr>
-        <w:t>Training_Dataset.csv</w:t>
+        <w:t>refer Test_Dataset.csv, Training_Dataset.csv</w:t>
       </w:r>
       <w:r>
         <w:rPr>
@@ -3924,8 +3915,6 @@
                         </w:rPr>
                         <w:t xml:space="preserve">s </w:t>
                       </w:r>
-                      <w:bookmarkStart w:id="1" w:name="_GoBack"/>
-                      <w:bookmarkEnd w:id="1"/>
                       <w:r>
                         <w:rPr>
                           <w:i/>
@@ -4009,9 +3998,268 @@
     </w:p>
     <w:p>
       <w:pPr>
+        <w:rPr>
+          <w:rStyle w:val="Heading2Char"/>
+          <w:rFonts w:ascii="Arial" w:hAnsi="Arial" w:cs="Arial"/>
+          <w:sz w:val="24"/>
+          <w:szCs w:val="24"/>
+        </w:rPr>
+      </w:pPr>
+      <w:r>
+        <w:rPr>
+          <w:rStyle w:val="Heading2Char"/>
+          <w:rFonts w:ascii="Arial" w:hAnsi="Arial" w:cs="Arial"/>
+          <w:sz w:val="24"/>
+          <w:szCs w:val="24"/>
+        </w:rPr>
+        <w:t>Installation Steps for Windows</w:t>
+      </w:r>
+    </w:p>
+    <w:p>
+      <w:pPr>
+        <w:rPr>
+          <w:rStyle w:val="Heading2Char"/>
+          <w:rFonts w:ascii="Arial" w:hAnsi="Arial" w:cs="Arial"/>
+          <w:sz w:val="24"/>
+          <w:szCs w:val="24"/>
+        </w:rPr>
+      </w:pPr>
+    </w:p>
+    <w:p>
+      <w:pPr>
+        <w:pStyle w:val="ListParagraph"/>
+        <w:numPr>
+          <w:ilvl w:val="0"/>
+          <w:numId w:val="9"/>
+        </w:numPr>
+      </w:pPr>
+      <w:r>
+        <w:t>Install the Microsoft Visual C++ 2015 Redistributable Update 3. This comes with Visual Studio 2015 but can be installed separately:</w:t>
+      </w:r>
+    </w:p>
+    <w:p>
+      <w:pPr>
+        <w:ind w:left="720" w:firstLine="720"/>
+      </w:pPr>
+      <w:r>
+        <w:t>Go to the </w:t>
+      </w:r>
+      <w:hyperlink r:id="rId15" w:history="1">
+        <w:r>
+          <w:rPr>
+            <w:rStyle w:val="Hyperlink"/>
+            <w:rFonts w:ascii="Arial" w:eastAsiaTheme="majorEastAsia" w:hAnsi="Arial" w:cs="Arial"/>
+          </w:rPr>
+          <w:t>Visual Studio downloads</w:t>
+        </w:r>
+      </w:hyperlink>
+      <w:r>
+        <w:t>,</w:t>
+      </w:r>
+    </w:p>
+    <w:p>
+      <w:pPr>
+        <w:ind w:left="1440"/>
+      </w:pPr>
+      <w:r>
+        <w:t>Select Redistributables and Build Tools,</w:t>
+      </w:r>
+    </w:p>
+    <w:p>
+      <w:pPr>
+        <w:ind w:left="720" w:firstLine="720"/>
+      </w:pPr>
+      <w:r>
+        <w:t>Download and install the Microsoft Visual C++ 2015 Redistributable Update 3.</w:t>
+      </w:r>
+    </w:p>
+    <w:p>
+      <w:pPr>
+        <w:pStyle w:val="ListParagraph"/>
+        <w:numPr>
+          <w:ilvl w:val="0"/>
+          <w:numId w:val="9"/>
+        </w:numPr>
+      </w:pPr>
+      <w:r>
+        <w:t>Install the 64-bit </w:t>
+      </w:r>
+      <w:hyperlink r:id="rId16" w:history="1">
+        <w:r>
+          <w:rPr>
+            <w:rStyle w:val="Hyperlink"/>
+            <w:rFonts w:ascii="Arial" w:eastAsiaTheme="majorEastAsia" w:hAnsi="Arial" w:cs="Arial"/>
+          </w:rPr>
+          <w:t>Python 3 release for Windows</w:t>
+        </w:r>
+      </w:hyperlink>
+      <w:r>
+        <w:t> (select pip as an optional feature).</w:t>
+      </w:r>
+    </w:p>
+    <w:p>
+      <w:pPr>
+        <w:pStyle w:val="ListParagraph"/>
+        <w:numPr>
+          <w:ilvl w:val="0"/>
+          <w:numId w:val="9"/>
+        </w:numPr>
+      </w:pPr>
+      <w:r>
+        <w:t>Install Virtual environment</w:t>
+      </w:r>
+    </w:p>
+    <w:p>
+      <w:pPr>
+        <w:pStyle w:val="ListParagraph"/>
+        <w:ind w:firstLine="720"/>
+      </w:pPr>
+      <w:r>
+        <w:t>cd C:\&lt;python path&gt;\Scripts</w:t>
+      </w:r>
+    </w:p>
+    <w:p>
+      <w:pPr>
+        <w:pStyle w:val="ListParagraph"/>
+        <w:ind w:firstLine="720"/>
+      </w:pPr>
+      <w:r>
+        <w:t xml:space="preserve">pip3 install -U pip </w:t>
+      </w:r>
+      <w:proofErr w:type="spellStart"/>
+      <w:r>
+        <w:t>virtualenv</w:t>
+      </w:r>
+      <w:proofErr w:type="spellEnd"/>
+    </w:p>
+    <w:p>
+      <w:pPr>
+        <w:pStyle w:val="ListParagraph"/>
+        <w:ind w:firstLine="720"/>
+      </w:pPr>
+      <w:proofErr w:type="spellStart"/>
+      <w:r>
+        <w:t>virtualenv</w:t>
+      </w:r>
+      <w:proofErr w:type="spellEnd"/>
+      <w:r>
+        <w:t xml:space="preserve"> --system-site-packages -p </w:t>
+      </w:r>
+      <w:proofErr w:type="gramStart"/>
+      <w:r>
+        <w:t>python.exe .</w:t>
+      </w:r>
+      <w:proofErr w:type="gramEnd"/>
+      <w:r>
+        <w:t>/</w:t>
+      </w:r>
+      <w:proofErr w:type="spellStart"/>
+      <w:r>
+        <w:t>tensorflow</w:t>
+      </w:r>
+      <w:proofErr w:type="spellEnd"/>
+    </w:p>
+    <w:p>
+      <w:pPr>
+        <w:pStyle w:val="ListParagraph"/>
+        <w:numPr>
+          <w:ilvl w:val="0"/>
+          <w:numId w:val="9"/>
+        </w:numPr>
+      </w:pPr>
+      <w:r>
+        <w:t>Activate the virtual environment</w:t>
+      </w:r>
+    </w:p>
+    <w:p>
+      <w:pPr>
+        <w:pStyle w:val="ListParagraph"/>
+        <w:ind w:left="1440"/>
+      </w:pPr>
+      <w:proofErr w:type="gramStart"/>
+      <w:r>
+        <w:t>.\</w:t>
+      </w:r>
+      <w:proofErr w:type="spellStart"/>
+      <w:r>
+        <w:t>tensorflow</w:t>
+      </w:r>
+      <w:proofErr w:type="spellEnd"/>
+      <w:r>
+        <w:t>\Scripts\activate</w:t>
+      </w:r>
+      <w:proofErr w:type="gramEnd"/>
+    </w:p>
+    <w:p>
+      <w:pPr>
+        <w:pStyle w:val="ListParagraph"/>
+        <w:numPr>
+          <w:ilvl w:val="0"/>
+          <w:numId w:val="9"/>
+        </w:numPr>
+      </w:pPr>
+      <w:r>
+        <w:t xml:space="preserve">Install </w:t>
+      </w:r>
+      <w:proofErr w:type="spellStart"/>
+      <w:r>
+        <w:t>Tensorflow</w:t>
+      </w:r>
+      <w:proofErr w:type="spellEnd"/>
+    </w:p>
+    <w:p>
+      <w:pPr>
+        <w:pStyle w:val="ListParagraph"/>
+        <w:ind w:left="1440"/>
+      </w:pPr>
+      <w:r>
+        <w:t xml:space="preserve">pip install --upgrade </w:t>
+      </w:r>
+      <w:proofErr w:type="spellStart"/>
+      <w:r>
+        <w:t>tensorflow</w:t>
+      </w:r>
+      <w:proofErr w:type="spellEnd"/>
+    </w:p>
+    <w:p>
+      <w:pPr>
+        <w:pStyle w:val="ListParagraph"/>
+        <w:ind w:firstLine="720"/>
+      </w:pPr>
+    </w:p>
+    <w:p>
+      <w:r>
+        <w:tab/>
+      </w:r>
+      <w:bookmarkStart w:id="0" w:name="_GoBack"/>
+      <w:bookmarkEnd w:id="0"/>
+    </w:p>
+    <w:p>
+      <w:pPr>
+        <w:rPr>
+          <w:rStyle w:val="Heading2Char"/>
+          <w:rFonts w:ascii="Arial" w:hAnsi="Arial" w:cs="Arial"/>
+          <w:sz w:val="24"/>
+          <w:szCs w:val="24"/>
+        </w:rPr>
+      </w:pPr>
+    </w:p>
+    <w:p>
+      <w:pPr>
+        <w:rPr>
+          <w:rStyle w:val="Heading2Char"/>
+          <w:rFonts w:ascii="Arial" w:hAnsi="Arial" w:cs="Arial"/>
+          <w:sz w:val="24"/>
+          <w:szCs w:val="24"/>
+        </w:rPr>
+      </w:pPr>
+    </w:p>
+    <w:p>
+      <w:pPr>
         <w:pStyle w:val="Heading2"/>
       </w:pPr>
       <w:r>
+        <w:lastRenderedPageBreak/>
         <w:t xml:space="preserve">Useful </w:t>
       </w:r>
       <w:proofErr w:type="gramStart"/>
@@ -4053,7 +4301,7 @@
         </w:rPr>
         <w:t xml:space="preserve"> - </w:t>
       </w:r>
-      <w:hyperlink r:id="rId15" w:history="1">
+      <w:hyperlink r:id="rId17" w:history="1">
         <w:r>
           <w:rPr>
             <w:rStyle w:val="Hyperlink"/>
@@ -4076,7 +4324,7 @@
         </w:rPr>
         <w:t xml:space="preserve">Estimator - </w:t>
       </w:r>
-      <w:hyperlink r:id="rId16" w:history="1">
+      <w:hyperlink r:id="rId18" w:history="1">
         <w:r>
           <w:rPr>
             <w:rStyle w:val="Hyperlink"/>
@@ -4113,7 +4361,7 @@
         </w:rPr>
         <w:t xml:space="preserve"> - </w:t>
       </w:r>
-      <w:hyperlink r:id="rId17" w:history="1">
+      <w:hyperlink r:id="rId19" w:history="1">
         <w:r>
           <w:rPr>
             <w:rStyle w:val="Hyperlink"/>
@@ -4298,6 +4546,119 @@
     </w:lvl>
   </w:abstractNum>
   <w:abstractNum w:abstractNumId="1" w15:restartNumberingAfterBreak="0">
+    <w:nsid w:val="1A8D5613"/>
+    <w:multiLevelType w:val="multilevel"/>
+    <w:tmpl w:val="C292E2FE"/>
+    <w:lvl w:ilvl="0">
+      <w:start w:val="1"/>
+      <w:numFmt w:val="decimal"/>
+      <w:lvlText w:val="%1."/>
+      <w:lvlJc w:val="left"/>
+      <w:pPr>
+        <w:tabs>
+          <w:tab w:val="num" w:pos="720"/>
+        </w:tabs>
+        <w:ind w:left="720" w:hanging="360"/>
+      </w:pPr>
+    </w:lvl>
+    <w:lvl w:ilvl="1" w:tentative="1">
+      <w:start w:val="1"/>
+      <w:numFmt w:val="decimal"/>
+      <w:lvlText w:val="%2."/>
+      <w:lvlJc w:val="left"/>
+      <w:pPr>
+        <w:tabs>
+          <w:tab w:val="num" w:pos="1440"/>
+        </w:tabs>
+        <w:ind w:left="1440" w:hanging="360"/>
+      </w:pPr>
+    </w:lvl>
+    <w:lvl w:ilvl="2" w:tentative="1">
+      <w:start w:val="1"/>
+      <w:numFmt w:val="decimal"/>
+      <w:lvlText w:val="%3."/>
+      <w:lvlJc w:val="left"/>
+      <w:pPr>
+        <w:tabs>
+          <w:tab w:val="num" w:pos="2160"/>
+        </w:tabs>
+        <w:ind w:left="2160" w:hanging="360"/>
+      </w:pPr>
+    </w:lvl>
+    <w:lvl w:ilvl="3" w:tentative="1">
+      <w:start w:val="1"/>
+      <w:numFmt w:val="decimal"/>
+      <w:lvlText w:val="%4."/>
+      <w:lvlJc w:val="left"/>
+      <w:pPr>
+        <w:tabs>
+          <w:tab w:val="num" w:pos="2880"/>
+        </w:tabs>
+        <w:ind w:left="2880" w:hanging="360"/>
+      </w:pPr>
+    </w:lvl>
+    <w:lvl w:ilvl="4" w:tentative="1">
+      <w:start w:val="1"/>
+      <w:numFmt w:val="decimal"/>
+      <w:lvlText w:val="%5."/>
+      <w:lvlJc w:val="left"/>
+      <w:pPr>
+        <w:tabs>
+          <w:tab w:val="num" w:pos="3600"/>
+        </w:tabs>
+        <w:ind w:left="3600" w:hanging="360"/>
+      </w:pPr>
+    </w:lvl>
+    <w:lvl w:ilvl="5" w:tentative="1">
+      <w:start w:val="1"/>
+      <w:numFmt w:val="decimal"/>
+      <w:lvlText w:val="%6."/>
+      <w:lvlJc w:val="left"/>
+      <w:pPr>
+        <w:tabs>
+          <w:tab w:val="num" w:pos="4320"/>
+        </w:tabs>
+        <w:ind w:left="4320" w:hanging="360"/>
+      </w:pPr>
+    </w:lvl>
+    <w:lvl w:ilvl="6" w:tentative="1">
+      <w:start w:val="1"/>
+      <w:numFmt w:val="decimal"/>
+      <w:lvlText w:val="%7."/>
+      <w:lvlJc w:val="left"/>
+      <w:pPr>
+        <w:tabs>
+          <w:tab w:val="num" w:pos="5040"/>
+        </w:tabs>
+        <w:ind w:left="5040" w:hanging="360"/>
+      </w:pPr>
+    </w:lvl>
+    <w:lvl w:ilvl="7" w:tentative="1">
+      <w:start w:val="1"/>
+      <w:numFmt w:val="decimal"/>
+      <w:lvlText w:val="%8."/>
+      <w:lvlJc w:val="left"/>
+      <w:pPr>
+        <w:tabs>
+          <w:tab w:val="num" w:pos="5760"/>
+        </w:tabs>
+        <w:ind w:left="5760" w:hanging="360"/>
+      </w:pPr>
+    </w:lvl>
+    <w:lvl w:ilvl="8" w:tentative="1">
+      <w:start w:val="1"/>
+      <w:numFmt w:val="decimal"/>
+      <w:lvlText w:val="%9."/>
+      <w:lvlJc w:val="left"/>
+      <w:pPr>
+        <w:tabs>
+          <w:tab w:val="num" w:pos="6480"/>
+        </w:tabs>
+        <w:ind w:left="6480" w:hanging="360"/>
+      </w:pPr>
+    </w:lvl>
+  </w:abstractNum>
+  <w:abstractNum w:abstractNumId="2" w15:restartNumberingAfterBreak="0">
     <w:nsid w:val="1E8103D8"/>
     <w:multiLevelType w:val="hybridMultilevel"/>
     <w:tmpl w:val="57561A10"/>
@@ -4386,7 +4747,7 @@
       </w:pPr>
     </w:lvl>
   </w:abstractNum>
-  <w:abstractNum w:abstractNumId="2" w15:restartNumberingAfterBreak="0">
+  <w:abstractNum w:abstractNumId="3" w15:restartNumberingAfterBreak="0">
     <w:nsid w:val="35012DA8"/>
     <w:multiLevelType w:val="hybridMultilevel"/>
     <w:tmpl w:val="18A4B77E"/>
@@ -4475,7 +4836,7 @@
       </w:pPr>
     </w:lvl>
   </w:abstractNum>
-  <w:abstractNum w:abstractNumId="3" w15:restartNumberingAfterBreak="0">
+  <w:abstractNum w:abstractNumId="4" w15:restartNumberingAfterBreak="0">
     <w:nsid w:val="3E04598F"/>
     <w:multiLevelType w:val="hybridMultilevel"/>
     <w:tmpl w:val="D180ADA2"/>
@@ -4564,7 +4925,7 @@
       </w:pPr>
     </w:lvl>
   </w:abstractNum>
-  <w:abstractNum w:abstractNumId="4" w15:restartNumberingAfterBreak="0">
+  <w:abstractNum w:abstractNumId="5" w15:restartNumberingAfterBreak="0">
     <w:nsid w:val="5555775F"/>
     <w:multiLevelType w:val="multilevel"/>
     <w:tmpl w:val="990ABB82"/>
@@ -4713,7 +5074,96 @@
       </w:rPr>
     </w:lvl>
   </w:abstractNum>
-  <w:abstractNum w:abstractNumId="5" w15:restartNumberingAfterBreak="0">
+  <w:abstractNum w:abstractNumId="6" w15:restartNumberingAfterBreak="0">
+    <w:nsid w:val="60404E0A"/>
+    <w:multiLevelType w:val="hybridMultilevel"/>
+    <w:tmpl w:val="752A2D44"/>
+    <w:lvl w:ilvl="0" w:tplc="0409000F">
+      <w:start w:val="1"/>
+      <w:numFmt w:val="decimal"/>
+      <w:lvlText w:val="%1."/>
+      <w:lvlJc w:val="left"/>
+      <w:pPr>
+        <w:ind w:left="720" w:hanging="360"/>
+      </w:pPr>
+      <w:rPr>
+        <w:rFonts w:hint="default"/>
+      </w:rPr>
+    </w:lvl>
+    <w:lvl w:ilvl="1" w:tplc="04090019" w:tentative="1">
+      <w:start w:val="1"/>
+      <w:numFmt w:val="lowerLetter"/>
+      <w:lvlText w:val="%2."/>
+      <w:lvlJc w:val="left"/>
+      <w:pPr>
+        <w:ind w:left="1440" w:hanging="360"/>
+      </w:pPr>
+    </w:lvl>
+    <w:lvl w:ilvl="2" w:tplc="0409001B" w:tentative="1">
+      <w:start w:val="1"/>
+      <w:numFmt w:val="lowerRoman"/>
+      <w:lvlText w:val="%3."/>
+      <w:lvlJc w:val="right"/>
+      <w:pPr>
+        <w:ind w:left="2160" w:hanging="180"/>
+      </w:pPr>
+    </w:lvl>
+    <w:lvl w:ilvl="3" w:tplc="0409000F" w:tentative="1">
+      <w:start w:val="1"/>
+      <w:numFmt w:val="decimal"/>
+      <w:lvlText w:val="%4."/>
+      <w:lvlJc w:val="left"/>
+      <w:pPr>
+        <w:ind w:left="2880" w:hanging="360"/>
+      </w:pPr>
+    </w:lvl>
+    <w:lvl w:ilvl="4" w:tplc="04090019" w:tentative="1">
+      <w:start w:val="1"/>
+      <w:numFmt w:val="lowerLetter"/>
+      <w:lvlText w:val="%5."/>
+      <w:lvlJc w:val="left"/>
+      <w:pPr>
+        <w:ind w:left="3600" w:hanging="360"/>
+      </w:pPr>
+    </w:lvl>
+    <w:lvl w:ilvl="5" w:tplc="0409001B" w:tentative="1">
+      <w:start w:val="1"/>
+      <w:numFmt w:val="lowerRoman"/>
+      <w:lvlText w:val="%6."/>
+      <w:lvlJc w:val="right"/>
+      <w:pPr>
+        <w:ind w:left="4320" w:hanging="180"/>
+      </w:pPr>
+    </w:lvl>
+    <w:lvl w:ilvl="6" w:tplc="0409000F" w:tentative="1">
+      <w:start w:val="1"/>
+      <w:numFmt w:val="decimal"/>
+      <w:lvlText w:val="%7."/>
+      <w:lvlJc w:val="left"/>
+      <w:pPr>
+        <w:ind w:left="5040" w:hanging="360"/>
+      </w:pPr>
+    </w:lvl>
+    <w:lvl w:ilvl="7" w:tplc="04090019" w:tentative="1">
+      <w:start w:val="1"/>
+      <w:numFmt w:val="lowerLetter"/>
+      <w:lvlText w:val="%8."/>
+      <w:lvlJc w:val="left"/>
+      <w:pPr>
+        <w:ind w:left="5760" w:hanging="360"/>
+      </w:pPr>
+    </w:lvl>
+    <w:lvl w:ilvl="8" w:tplc="0409001B" w:tentative="1">
+      <w:start w:val="1"/>
+      <w:numFmt w:val="lowerRoman"/>
+      <w:lvlText w:val="%9."/>
+      <w:lvlJc w:val="right"/>
+      <w:pPr>
+        <w:ind w:left="6480" w:hanging="180"/>
+      </w:pPr>
+    </w:lvl>
+  </w:abstractNum>
+  <w:abstractNum w:abstractNumId="7" w15:restartNumberingAfterBreak="0">
     <w:nsid w:val="68472AD0"/>
     <w:multiLevelType w:val="multilevel"/>
     <w:tmpl w:val="3C7CF144"/>
@@ -4862,7 +5312,7 @@
       </w:rPr>
     </w:lvl>
   </w:abstractNum>
-  <w:abstractNum w:abstractNumId="6" w15:restartNumberingAfterBreak="0">
+  <w:abstractNum w:abstractNumId="8" w15:restartNumberingAfterBreak="0">
     <w:nsid w:val="70430061"/>
     <w:multiLevelType w:val="hybridMultilevel"/>
     <w:tmpl w:val="D180ADA2"/>
@@ -4952,25 +5402,31 @@
     </w:lvl>
   </w:abstractNum>
   <w:num w:numId="1">
-    <w:abstractNumId w:val="3"/>
+    <w:abstractNumId w:val="4"/>
   </w:num>
   <w:num w:numId="2">
-    <w:abstractNumId w:val="2"/>
+    <w:abstractNumId w:val="3"/>
   </w:num>
   <w:num w:numId="3">
     <w:abstractNumId w:val="0"/>
   </w:num>
   <w:num w:numId="4">
+    <w:abstractNumId w:val="7"/>
+  </w:num>
+  <w:num w:numId="5">
     <w:abstractNumId w:val="5"/>
   </w:num>
-  <w:num w:numId="5">
-    <w:abstractNumId w:val="4"/>
-  </w:num>
   <w:num w:numId="6">
-    <w:abstractNumId w:val="6"/>
+    <w:abstractNumId w:val="8"/>
   </w:num>
   <w:num w:numId="7">
+    <w:abstractNumId w:val="2"/>
+  </w:num>
+  <w:num w:numId="8">
     <w:abstractNumId w:val="1"/>
+  </w:num>
+  <w:num w:numId="9">
+    <w:abstractNumId w:val="6"/>
   </w:num>
 </w:numbering>
 </file>
@@ -5458,7 +5914,6 @@
   <w:style w:type="character" w:default="1" w:styleId="DefaultParagraphFont">
     <w:name w:val="Default Paragraph Font"/>
     <w:uiPriority w:val="1"/>
-    <w:semiHidden/>
     <w:unhideWhenUsed/>
   </w:style>
   <w:style w:type="table" w:default="1" w:styleId="TableNormal">
@@ -6005,7 +6460,7 @@
 </file>
 
 <file path=customXml/itemProps1.xml><?xml version="1.0" encoding="utf-8"?>
-<ds:datastoreItem xmlns:ds="http://schemas.openxmlformats.org/officeDocument/2006/customXml" ds:itemID="{2D9B32AE-A683-9444-A77D-3824695A2EAE}">
+<ds:datastoreItem xmlns:ds="http://schemas.openxmlformats.org/officeDocument/2006/customXml" ds:itemID="{5BD5ABD4-C412-1641-893E-52BBD59372B3}">
   <ds:schemaRefs>
     <ds:schemaRef ds:uri="http://schemas.openxmlformats.org/officeDocument/2006/bibliography"/>
   </ds:schemaRefs>

</xml_diff>